<commit_message>
Last changes to instructions
</commit_message>
<xml_diff>
--- a/Manuals/MissionBriefing.docx
+++ b/Manuals/MissionBriefing.docx
@@ -1474,13 +1474,15 @@
         <w:t xml:space="preserve">import </w:t>
       </w:r>
       <w:proofErr w:type="spellStart"/>
-      <w:r>
-        <w:rPr>
-          <w:lang w:val="en-US"/>
-        </w:rPr>
-        <w:t>JoolyterDemo</w:t>
+      <w:proofErr w:type="gramStart"/>
+      <w:r>
+        <w:rPr>
+          <w:lang w:val="en-US"/>
+        </w:rPr>
+        <w:t>joolyterdemo</w:t>
       </w:r>
       <w:proofErr w:type="spellEnd"/>
+      <w:proofErr w:type="gramEnd"/>
     </w:p>
     <w:p>
       <w:pPr>
@@ -1535,26 +1537,42 @@
                 <w:lang w:val="en-US"/>
               </w:rPr>
             </w:pPr>
-            <w:proofErr w:type="spellStart"/>
-            <w:r>
-              <w:rPr>
-                <w:lang w:val="en-US"/>
-              </w:rPr>
-              <w:t>JoolyterDemo.mission_</w:t>
-            </w:r>
             <w:proofErr w:type="gramStart"/>
             <w:r>
               <w:rPr>
                 <w:lang w:val="en-US"/>
               </w:rPr>
-              <w:t>one</w:t>
-            </w:r>
-            <w:proofErr w:type="spellEnd"/>
-            <w:r>
-              <w:rPr>
-                <w:lang w:val="en-US"/>
-              </w:rPr>
-              <w:t>(</w:t>
+              <w:t>joolyterdemo</w:t>
+            </w:r>
+            <w:r>
+              <w:rPr>
+                <w:lang w:val="en-US"/>
+              </w:rPr>
+              <w:t>.</w:t>
+            </w:r>
+            <w:r>
+              <w:rPr>
+                <w:lang w:val="en-US"/>
+              </w:rPr>
+              <w:t>M</w:t>
+            </w:r>
+            <w:r>
+              <w:rPr>
+                <w:lang w:val="en-US"/>
+              </w:rPr>
+              <w:t>ission</w:t>
+            </w:r>
+            <w:r>
+              <w:rPr>
+                <w:lang w:val="en-US"/>
+              </w:rPr>
+              <w:t>.</w:t>
+            </w:r>
+            <w:r>
+              <w:rPr>
+                <w:lang w:val="en-US"/>
+              </w:rPr>
+              <w:t>one(</w:t>
             </w:r>
             <w:proofErr w:type="gramEnd"/>
           </w:p>
@@ -1630,21 +1648,7 @@
               <w:rPr>
                 <w:lang w:val="en-US"/>
               </w:rPr>
-              <w:t xml:space="preserve">    </w:t>
-            </w:r>
-            <w:proofErr w:type="spellStart"/>
-            <w:r>
-              <w:rPr>
-                <w:lang w:val="en-US"/>
-              </w:rPr>
-              <w:t>dv_tot</w:t>
-            </w:r>
-            <w:proofErr w:type="spellEnd"/>
-            <w:r>
-              <w:rPr>
-                <w:lang w:val="en-US"/>
-              </w:rPr>
-              <w:t>: float,</w:t>
+              <w:t xml:space="preserve">    unit: str = ‘m/s’</w:t>
             </w:r>
           </w:p>
         </w:tc>
@@ -1669,31 +1673,6 @@
               <w:rPr>
                 <w:lang w:val="en-US"/>
               </w:rPr>
-              <w:t xml:space="preserve">    unit: str = ‘m/s’</w:t>
-            </w:r>
-          </w:p>
-        </w:tc>
-      </w:tr>
-      <w:tr>
-        <w:trPr>
-          <w:jc w:val="center"/>
-        </w:trPr>
-        <w:tc>
-          <w:tcPr>
-            <w:tcW w:w="3397" w:type="dxa"/>
-          </w:tcPr>
-          <w:p>
-            <w:pPr>
-              <w:pStyle w:val="CommandLine"/>
-              <w:jc w:val="left"/>
-              <w:rPr>
-                <w:lang w:val="en-US"/>
-              </w:rPr>
-            </w:pPr>
-            <w:r>
-              <w:rPr>
-                <w:lang w:val="en-US"/>
-              </w:rPr>
               <w:t>) -&gt; bool</w:t>
             </w:r>
           </w:p>
@@ -1799,30 +1778,7 @@
         <w:rPr>
           <w:lang w:val="en-US"/>
         </w:rPr>
-        <w:t xml:space="preserve">of the second maneuver and </w:t>
-      </w:r>
-      <w:proofErr w:type="spellStart"/>
-      <w:r>
-        <w:rPr>
-          <w:rFonts w:ascii="Consolas" w:hAnsi="Consolas"/>
-          <w:color w:val="538135" w:themeColor="accent6" w:themeShade="BF"/>
-          <w:lang w:val="en-US"/>
-        </w:rPr>
-        <w:t>dv_tot</w:t>
-      </w:r>
-      <w:proofErr w:type="spellEnd"/>
-      <w:r>
-        <w:rPr>
-          <w:color w:val="538135" w:themeColor="accent6" w:themeShade="BF"/>
-          <w:lang w:val="en-US"/>
-        </w:rPr>
-        <w:t xml:space="preserve"> </w:t>
-      </w:r>
-      <w:r>
-        <w:rPr>
-          <w:lang w:val="en-US"/>
-        </w:rPr>
-        <w:t>represents the total change of velocity</w:t>
+        <w:t>of the second maneuver</w:t>
       </w:r>
       <w:r>
         <w:rPr>
@@ -2148,7 +2104,7 @@
               <w:rPr>
                 <w:lang w:val="en-US"/>
               </w:rPr>
-              <w:t>JoolyterDemo</w:t>
+              <w:t>joolyterdemo</w:t>
             </w:r>
             <w:proofErr w:type="spellEnd"/>
           </w:p>
@@ -2338,7 +2294,7 @@
               <w:rPr>
                 <w:lang w:val="en-US"/>
               </w:rPr>
-              <w:t>dv_tot</w:t>
+              <w:t>v_tot</w:t>
             </w:r>
             <w:proofErr w:type="spellEnd"/>
             <w:r>
@@ -2347,12 +2303,30 @@
               </w:rPr>
               <w:t xml:space="preserve"> = </w:t>
             </w:r>
+            <w:r>
+              <w:rPr>
+                <w:lang w:val="en-US"/>
+              </w:rPr>
+              <w:t>dv12</w:t>
+            </w:r>
+            <w:r>
+              <w:rPr>
+                <w:lang w:val="en-US"/>
+              </w:rPr>
+              <w:t xml:space="preserve"> + dv</w:t>
+            </w:r>
             <w:proofErr w:type="gramStart"/>
             <w:r>
               <w:rPr>
                 <w:lang w:val="en-US"/>
               </w:rPr>
-              <w:t>2.5  #</w:t>
+              <w:t>23</w:t>
+            </w:r>
+            <w:r>
+              <w:rPr>
+                <w:lang w:val="en-US"/>
+              </w:rPr>
+              <w:t xml:space="preserve">  #</w:t>
             </w:r>
             <w:proofErr w:type="gramEnd"/>
             <w:r>
@@ -2490,47 +2464,49 @@
               </w:rPr>
               <w:t xml:space="preserve">if </w:t>
             </w:r>
-            <w:proofErr w:type="spellStart"/>
-            <w:r>
-              <w:rPr>
-                <w:lang w:val="en-US"/>
-              </w:rPr>
-              <w:t>JoolyterDemo.mission_</w:t>
-            </w:r>
             <w:proofErr w:type="gramStart"/>
             <w:r>
               <w:rPr>
                 <w:lang w:val="en-US"/>
               </w:rPr>
-              <w:t>one</w:t>
-            </w:r>
-            <w:proofErr w:type="spellEnd"/>
-            <w:r>
-              <w:rPr>
-                <w:lang w:val="en-US"/>
-              </w:rPr>
-              <w:t>(</w:t>
+              <w:t>joolyterdemo</w:t>
+            </w:r>
+            <w:r>
+              <w:rPr>
+                <w:lang w:val="en-US"/>
+              </w:rPr>
+              <w:t>.</w:t>
+            </w:r>
+            <w:r>
+              <w:rPr>
+                <w:lang w:val="en-US"/>
+              </w:rPr>
+              <w:t>M</w:t>
+            </w:r>
+            <w:r>
+              <w:rPr>
+                <w:lang w:val="en-US"/>
+              </w:rPr>
+              <w:t>ission</w:t>
+            </w:r>
+            <w:r>
+              <w:rPr>
+                <w:lang w:val="en-US"/>
+              </w:rPr>
+              <w:t>.</w:t>
+            </w:r>
+            <w:r>
+              <w:rPr>
+                <w:lang w:val="en-US"/>
+              </w:rPr>
+              <w:t>one(</w:t>
             </w:r>
             <w:proofErr w:type="gramEnd"/>
             <w:r>
               <w:rPr>
                 <w:lang w:val="en-US"/>
               </w:rPr>
-              <w:t xml:space="preserve">dv12, dv23, </w:t>
-            </w:r>
-            <w:proofErr w:type="spellStart"/>
-            <w:r>
-              <w:rPr>
-                <w:lang w:val="en-US"/>
-              </w:rPr>
-              <w:t>dv_tot</w:t>
-            </w:r>
-            <w:proofErr w:type="spellEnd"/>
-            <w:r>
-              <w:rPr>
-                <w:lang w:val="en-US"/>
-              </w:rPr>
-              <w:t>, unit)</w:t>
+              <w:t>dv12, dv23, unit)</w:t>
             </w:r>
             <w:r>
               <w:rPr>
@@ -2881,7 +2857,7 @@
         <w:rPr>
           <w:lang w:val="en-US"/>
         </w:rPr>
-        <w:t>JoolyterDemo</w:t>
+        <w:t>joolyterdemo</w:t>
       </w:r>
       <w:proofErr w:type="spellEnd"/>
       <w:r>
@@ -2896,7 +2872,21 @@
             <w:rStyle w:val="Hyperlink"/>
             <w:lang w:val="en-US"/>
           </w:rPr>
-          <w:t>documentation</w:t>
+          <w:t>docume</w:t>
+        </w:r>
+        <w:r>
+          <w:rPr>
+            <w:rStyle w:val="Hyperlink"/>
+            <w:lang w:val="en-US"/>
+          </w:rPr>
+          <w:t>n</w:t>
+        </w:r>
+        <w:r>
+          <w:rPr>
+            <w:rStyle w:val="Hyperlink"/>
+            <w:lang w:val="en-US"/>
+          </w:rPr>
+          <w:t>tation</w:t>
         </w:r>
       </w:hyperlink>
       <w:r>
@@ -4196,13 +4186,15 @@
         <w:t xml:space="preserve">import </w:t>
       </w:r>
       <w:proofErr w:type="spellStart"/>
-      <w:r>
-        <w:rPr>
-          <w:lang w:val="en-US"/>
-        </w:rPr>
-        <w:t>JoolyterDemo</w:t>
+      <w:proofErr w:type="gramStart"/>
+      <w:r>
+        <w:rPr>
+          <w:lang w:val="en-US"/>
+        </w:rPr>
+        <w:t>joolyterdemo</w:t>
       </w:r>
       <w:proofErr w:type="spellEnd"/>
+      <w:proofErr w:type="gramEnd"/>
     </w:p>
     <w:p>
       <w:pPr>
@@ -4313,13 +4305,21 @@
               </w:rPr>
             </w:pPr>
             <w:proofErr w:type="spellStart"/>
-            <w:r>
-              <w:rPr>
-                <w:lang w:val="en-US"/>
-              </w:rPr>
-              <w:t>JoolyterDemo.VelocityChangeManeuver</w:t>
+            <w:proofErr w:type="gramStart"/>
+            <w:r>
+              <w:rPr>
+                <w:lang w:val="en-US"/>
+              </w:rPr>
+              <w:t>joolyterdemo</w:t>
+            </w:r>
+            <w:r>
+              <w:rPr>
+                <w:lang w:val="en-US"/>
+              </w:rPr>
+              <w:t>.VelocityChangeManeuver</w:t>
             </w:r>
             <w:proofErr w:type="spellEnd"/>
+            <w:proofErr w:type="gramEnd"/>
             <w:r>
               <w:rPr>
                 <w:lang w:val="en-US"/>
@@ -4494,13 +4494,21 @@
               </w:rPr>
             </w:pPr>
             <w:proofErr w:type="spellStart"/>
-            <w:r>
-              <w:rPr>
-                <w:lang w:val="en-US"/>
-              </w:rPr>
-              <w:t>JoolyterDemo.InclinationChangeManeuver</w:t>
+            <w:proofErr w:type="gramStart"/>
+            <w:r>
+              <w:rPr>
+                <w:lang w:val="en-US"/>
+              </w:rPr>
+              <w:t>joolyterdemo</w:t>
+            </w:r>
+            <w:r>
+              <w:rPr>
+                <w:lang w:val="en-US"/>
+              </w:rPr>
+              <w:t>.InclinationChangeManeuver</w:t>
             </w:r>
             <w:proofErr w:type="spellEnd"/>
+            <w:proofErr w:type="gramEnd"/>
             <w:r>
               <w:rPr>
                 <w:lang w:val="en-US"/>
@@ -4660,13 +4668,21 @@
               </w:rPr>
             </w:pPr>
             <w:proofErr w:type="spellStart"/>
-            <w:r>
-              <w:rPr>
-                <w:lang w:val="en-US"/>
-              </w:rPr>
-              <w:t>JoolyterDemo.CombinedManeuver</w:t>
+            <w:proofErr w:type="gramStart"/>
+            <w:r>
+              <w:rPr>
+                <w:lang w:val="en-US"/>
+              </w:rPr>
+              <w:t>joolyterdemo</w:t>
+            </w:r>
+            <w:r>
+              <w:rPr>
+                <w:lang w:val="en-US"/>
+              </w:rPr>
+              <w:t>.CombinedManeuver</w:t>
             </w:r>
             <w:proofErr w:type="spellEnd"/>
+            <w:proofErr w:type="gramEnd"/>
             <w:r>
               <w:rPr>
                 <w:lang w:val="en-US"/>
@@ -5008,7 +5024,7 @@
               <w:rPr>
                 <w:lang w:val="en-US"/>
               </w:rPr>
-              <w:t>JoolyterDemo</w:t>
+              <w:t>joolyterdemo</w:t>
             </w:r>
             <w:proofErr w:type="spellEnd"/>
           </w:p>
@@ -5312,13 +5328,21 @@
               <w:t xml:space="preserve">maneuver1 = </w:t>
             </w:r>
             <w:proofErr w:type="spellStart"/>
-            <w:r>
-              <w:rPr>
-                <w:lang w:val="en-US"/>
-              </w:rPr>
-              <w:t>JoolyterDemo.CombinedManeuver</w:t>
+            <w:proofErr w:type="gramStart"/>
+            <w:r>
+              <w:rPr>
+                <w:lang w:val="en-US"/>
+              </w:rPr>
+              <w:t>joolyterdemo</w:t>
+            </w:r>
+            <w:r>
+              <w:rPr>
+                <w:lang w:val="en-US"/>
+              </w:rPr>
+              <w:t>.CombinedManeuver</w:t>
             </w:r>
             <w:proofErr w:type="spellEnd"/>
+            <w:proofErr w:type="gramEnd"/>
             <w:r>
               <w:rPr>
                 <w:lang w:val="en-US"/>
@@ -5528,13 +5552,21 @@
               <w:t xml:space="preserve">maneuver2 = </w:t>
             </w:r>
             <w:proofErr w:type="spellStart"/>
-            <w:r>
-              <w:rPr>
-                <w:lang w:val="en-US"/>
-              </w:rPr>
-              <w:t>JoolyterDemo.InclinationChangeManeuver</w:t>
+            <w:proofErr w:type="gramStart"/>
+            <w:r>
+              <w:rPr>
+                <w:lang w:val="en-US"/>
+              </w:rPr>
+              <w:t>joolyterdemo</w:t>
+            </w:r>
+            <w:r>
+              <w:rPr>
+                <w:lang w:val="en-US"/>
+              </w:rPr>
+              <w:t>.InclinationChangeManeuver</w:t>
             </w:r>
             <w:proofErr w:type="spellEnd"/>
+            <w:proofErr w:type="gramEnd"/>
             <w:r>
               <w:rPr>
                 <w:lang w:val="en-US"/>
@@ -5685,13 +5717,21 @@
               <w:t xml:space="preserve">maneuver3 = </w:t>
             </w:r>
             <w:proofErr w:type="spellStart"/>
-            <w:r>
-              <w:rPr>
-                <w:lang w:val="en-US"/>
-              </w:rPr>
-              <w:t>JoolyterDemo.VelocityChangeManeuver</w:t>
+            <w:proofErr w:type="gramStart"/>
+            <w:r>
+              <w:rPr>
+                <w:lang w:val="en-US"/>
+              </w:rPr>
+              <w:t>joolyterdemo</w:t>
+            </w:r>
+            <w:r>
+              <w:rPr>
+                <w:lang w:val="en-US"/>
+              </w:rPr>
+              <w:t>.VelocityChangeManeuver</w:t>
             </w:r>
             <w:proofErr w:type="spellEnd"/>
+            <w:proofErr w:type="gramEnd"/>
             <w:r>
               <w:rPr>
                 <w:lang w:val="en-US"/>
@@ -5757,13 +5797,37 @@
               </w:rPr>
             </w:pPr>
             <w:proofErr w:type="spellStart"/>
-            <w:r>
-              <w:rPr>
-                <w:lang w:val="en-US"/>
-              </w:rPr>
-              <w:t>JoolyterDemo.mission_</w:t>
-            </w:r>
             <w:proofErr w:type="gramStart"/>
+            <w:r>
+              <w:rPr>
+                <w:lang w:val="en-US"/>
+              </w:rPr>
+              <w:t>joolyterdemo</w:t>
+            </w:r>
+            <w:r>
+              <w:rPr>
+                <w:lang w:val="en-US"/>
+              </w:rPr>
+              <w:t>.</w:t>
+            </w:r>
+            <w:r>
+              <w:rPr>
+                <w:lang w:val="en-US"/>
+              </w:rPr>
+              <w:t>M</w:t>
+            </w:r>
+            <w:r>
+              <w:rPr>
+                <w:lang w:val="en-US"/>
+              </w:rPr>
+              <w:t>ission</w:t>
+            </w:r>
+            <w:r>
+              <w:rPr>
+                <w:lang w:val="en-US"/>
+              </w:rPr>
+              <w:t>.</w:t>
+            </w:r>
             <w:r>
               <w:rPr>
                 <w:lang w:val="en-US"/>
@@ -6062,13 +6126,37 @@
               </w:rPr>
             </w:pPr>
             <w:proofErr w:type="spellStart"/>
-            <w:r>
-              <w:rPr>
-                <w:lang w:val="en-US"/>
-              </w:rPr>
-              <w:t>JoolyterDemo.mission_</w:t>
-            </w:r>
             <w:proofErr w:type="gramStart"/>
+            <w:r>
+              <w:rPr>
+                <w:lang w:val="en-US"/>
+              </w:rPr>
+              <w:t>joolyterdemo</w:t>
+            </w:r>
+            <w:r>
+              <w:rPr>
+                <w:lang w:val="en-US"/>
+              </w:rPr>
+              <w:t>.</w:t>
+            </w:r>
+            <w:r>
+              <w:rPr>
+                <w:lang w:val="en-US"/>
+              </w:rPr>
+              <w:t>M</w:t>
+            </w:r>
+            <w:r>
+              <w:rPr>
+                <w:lang w:val="en-US"/>
+              </w:rPr>
+              <w:t>ission</w:t>
+            </w:r>
+            <w:r>
+              <w:rPr>
+                <w:lang w:val="en-US"/>
+              </w:rPr>
+              <w:t>.</w:t>
+            </w:r>
             <w:r>
               <w:rPr>
                 <w:lang w:val="en-US"/>
@@ -6096,9 +6184,6 @@
     <w:p>
       <w:pPr>
         <w:spacing w:before="240"/>
-        <w:rPr>
-          <w:lang w:val="en-US"/>
-        </w:rPr>
       </w:pPr>
     </w:p>
     <w:sectPr>

</xml_diff>